<commit_message>
First working version, just missing cntFPs and cntNodes
</commit_message>
<xml_diff>
--- a/COMP 4170 Data Mining Project Report.docx
+++ b/COMP 4170 Data Mining Project Report.docx
@@ -60,6 +60,15 @@
     </w:p>
     <w:sdt>
       <w:sdtPr>
+        <w:rPr>
+          <w:rFonts w:asciiTheme="minorHAnsi" w:eastAsiaTheme="minorHAnsi" w:hAnsiTheme="minorHAnsi" w:cstheme="minorBidi"/>
+          <w:b w:val="0"/>
+          <w:bCs w:val="0"/>
+          <w:color w:val="auto"/>
+          <w:sz w:val="22"/>
+          <w:szCs w:val="22"/>
+          <w:lang w:val="en-CA" w:eastAsia="en-US"/>
+        </w:rPr>
         <w:id w:val="-1282028630"/>
         <w:docPartObj>
           <w:docPartGallery w:val="Table of Contents"/>
@@ -68,12 +77,7 @@
       </w:sdtPr>
       <w:sdtEndPr>
         <w:rPr>
-          <w:rFonts w:asciiTheme="minorHAnsi" w:eastAsiaTheme="minorHAnsi" w:hAnsiTheme="minorHAnsi" w:cstheme="minorBidi"/>
           <w:noProof/>
-          <w:color w:val="auto"/>
-          <w:sz w:val="22"/>
-          <w:szCs w:val="22"/>
-          <w:lang w:val="en-CA" w:eastAsia="en-US"/>
         </w:rPr>
       </w:sdtEndPr>
       <w:sdtContent>
@@ -805,6 +809,11 @@
       <w:r>
         <w:t>g++ fpgrowth.cpp</w:t>
       </w:r>
+      <w:r>
+        <w:t xml:space="preserve"> fptree.cpp</w:t>
+      </w:r>
+      <w:bookmarkStart w:id="3" w:name="_GoBack"/>
+      <w:bookmarkEnd w:id="3"/>
     </w:p>
     <w:p>
       <w:pPr>
@@ -825,23 +834,470 @@
           <w:ilvl w:val="0"/>
           <w:numId w:val="2"/>
         </w:numPr>
-      </w:pPr>
-      <w:r>
-        <w:t>Follow the prompts; you will need to enter a filename that contains data in the same format as the precise examples provided for us and the minimum support.</w:t>
+        <w:tabs>
+          <w:tab w:val="left" w:pos="916"/>
+          <w:tab w:val="left" w:pos="1832"/>
+          <w:tab w:val="left" w:pos="2748"/>
+          <w:tab w:val="left" w:pos="3664"/>
+          <w:tab w:val="left" w:pos="4580"/>
+          <w:tab w:val="left" w:pos="5496"/>
+          <w:tab w:val="left" w:pos="6412"/>
+          <w:tab w:val="left" w:pos="7328"/>
+          <w:tab w:val="left" w:pos="8244"/>
+          <w:tab w:val="left" w:pos="9160"/>
+          <w:tab w:val="left" w:pos="10076"/>
+          <w:tab w:val="left" w:pos="10992"/>
+          <w:tab w:val="left" w:pos="11908"/>
+          <w:tab w:val="left" w:pos="12824"/>
+          <w:tab w:val="left" w:pos="13740"/>
+          <w:tab w:val="left" w:pos="14656"/>
+        </w:tabs>
+        <w:spacing w:after="0" w:line="240" w:lineRule="auto"/>
+        <w:rPr>
+          <w:rFonts w:ascii="Courier New" w:eastAsia="Times New Roman" w:hAnsi="Courier New" w:cs="Courier New"/>
+          <w:color w:val="000000"/>
+          <w:sz w:val="20"/>
+          <w:szCs w:val="20"/>
+          <w:lang w:eastAsia="en-CA"/>
+        </w:rPr>
+      </w:pPr>
+      <w:r>
+        <w:rPr>
+          <w:rFonts w:ascii="Courier New" w:eastAsia="Times New Roman" w:hAnsi="Courier New" w:cs="Courier New"/>
+          <w:color w:val="000000"/>
+          <w:sz w:val="20"/>
+          <w:szCs w:val="20"/>
+          <w:lang w:eastAsia="en-CA"/>
+        </w:rPr>
+        <w:t>The user input follows this format:</w:t>
+      </w:r>
+    </w:p>
+    <w:p>
+      <w:pPr>
+        <w:pStyle w:val="ListParagraph"/>
+        <w:tabs>
+          <w:tab w:val="left" w:pos="916"/>
+          <w:tab w:val="left" w:pos="1832"/>
+          <w:tab w:val="left" w:pos="2748"/>
+          <w:tab w:val="left" w:pos="3664"/>
+          <w:tab w:val="left" w:pos="4580"/>
+          <w:tab w:val="left" w:pos="5496"/>
+          <w:tab w:val="left" w:pos="6412"/>
+          <w:tab w:val="left" w:pos="7328"/>
+          <w:tab w:val="left" w:pos="8244"/>
+          <w:tab w:val="left" w:pos="9160"/>
+          <w:tab w:val="left" w:pos="10076"/>
+          <w:tab w:val="left" w:pos="10992"/>
+          <w:tab w:val="left" w:pos="11908"/>
+          <w:tab w:val="left" w:pos="12824"/>
+          <w:tab w:val="left" w:pos="13740"/>
+          <w:tab w:val="left" w:pos="14656"/>
+        </w:tabs>
+        <w:spacing w:after="0" w:line="240" w:lineRule="auto"/>
+        <w:rPr>
+          <w:rFonts w:ascii="Courier New" w:eastAsia="Times New Roman" w:hAnsi="Courier New" w:cs="Courier New"/>
+          <w:color w:val="000000"/>
+          <w:sz w:val="20"/>
+          <w:szCs w:val="20"/>
+          <w:lang w:eastAsia="en-CA"/>
+        </w:rPr>
+      </w:pPr>
+      <w:r>
+        <w:rPr>
+          <w:rFonts w:ascii="Courier New" w:eastAsia="Times New Roman" w:hAnsi="Courier New" w:cs="Courier New"/>
+          <w:color w:val="000000"/>
+          <w:sz w:val="20"/>
+          <w:szCs w:val="20"/>
+          <w:lang w:eastAsia="en-CA"/>
+        </w:rPr>
+        <w:tab/>
+        <w:t>TDB minS</w:t>
+      </w:r>
+      <w:r>
+        <w:rPr>
+          <w:rFonts w:ascii="Courier New" w:eastAsia="Times New Roman" w:hAnsi="Courier New" w:cs="Courier New"/>
+          <w:color w:val="000000"/>
+          <w:sz w:val="20"/>
+          <w:szCs w:val="20"/>
+          <w:lang w:eastAsia="en-CA"/>
+        </w:rPr>
+        <w:t>up showFPs showTime cntFPs cntNodes</w:t>
       </w:r>
     </w:p>
     <w:p>
       <w:pPr>
         <w:pStyle w:val="ListParagraph"/>
         <w:numPr>
-          <w:ilvl w:val="0"/>
+          <w:ilvl w:val="1"/>
           <w:numId w:val="2"/>
         </w:numPr>
-      </w:pPr>
-    </w:p>
-    <w:p>
-      <w:pPr>
-        <w:ind w:left="3240"/>
+        <w:tabs>
+          <w:tab w:val="left" w:pos="916"/>
+          <w:tab w:val="left" w:pos="1832"/>
+          <w:tab w:val="left" w:pos="2748"/>
+          <w:tab w:val="left" w:pos="3664"/>
+          <w:tab w:val="left" w:pos="4580"/>
+          <w:tab w:val="left" w:pos="5496"/>
+          <w:tab w:val="left" w:pos="6412"/>
+          <w:tab w:val="left" w:pos="7328"/>
+          <w:tab w:val="left" w:pos="8244"/>
+          <w:tab w:val="left" w:pos="9160"/>
+          <w:tab w:val="left" w:pos="10076"/>
+          <w:tab w:val="left" w:pos="10992"/>
+          <w:tab w:val="left" w:pos="11908"/>
+          <w:tab w:val="left" w:pos="12824"/>
+          <w:tab w:val="left" w:pos="13740"/>
+          <w:tab w:val="left" w:pos="14656"/>
+        </w:tabs>
+        <w:spacing w:after="0" w:line="240" w:lineRule="auto"/>
+        <w:rPr>
+          <w:rFonts w:eastAsia="Times New Roman" w:cs="Courier New"/>
+          <w:color w:val="000000"/>
+          <w:lang w:eastAsia="en-CA"/>
+        </w:rPr>
+      </w:pPr>
+      <w:r>
+        <w:rPr>
+          <w:rFonts w:eastAsia="Times New Roman" w:cs="Courier New"/>
+          <w:color w:val="000000"/>
+          <w:lang w:eastAsia="en-CA"/>
+        </w:rPr>
+        <w:t>TDB is a file with the database inside it</w:t>
+      </w:r>
+    </w:p>
+    <w:p>
+      <w:pPr>
+        <w:pStyle w:val="ListParagraph"/>
+        <w:numPr>
+          <w:ilvl w:val="1"/>
+          <w:numId w:val="2"/>
+        </w:numPr>
+        <w:tabs>
+          <w:tab w:val="left" w:pos="916"/>
+          <w:tab w:val="left" w:pos="1832"/>
+          <w:tab w:val="left" w:pos="2748"/>
+          <w:tab w:val="left" w:pos="3664"/>
+          <w:tab w:val="left" w:pos="4580"/>
+          <w:tab w:val="left" w:pos="5496"/>
+          <w:tab w:val="left" w:pos="6412"/>
+          <w:tab w:val="left" w:pos="7328"/>
+          <w:tab w:val="left" w:pos="8244"/>
+          <w:tab w:val="left" w:pos="9160"/>
+          <w:tab w:val="left" w:pos="10076"/>
+          <w:tab w:val="left" w:pos="10992"/>
+          <w:tab w:val="left" w:pos="11908"/>
+          <w:tab w:val="left" w:pos="12824"/>
+          <w:tab w:val="left" w:pos="13740"/>
+          <w:tab w:val="left" w:pos="14656"/>
+        </w:tabs>
+        <w:spacing w:after="0" w:line="240" w:lineRule="auto"/>
+        <w:rPr>
+          <w:rFonts w:eastAsia="Times New Roman" w:cs="Courier New"/>
+          <w:color w:val="000000"/>
+          <w:lang w:eastAsia="en-CA"/>
+        </w:rPr>
+      </w:pPr>
+      <w:r>
+        <w:rPr>
+          <w:rFonts w:eastAsia="Times New Roman" w:cs="Courier New"/>
+          <w:color w:val="000000"/>
+          <w:lang w:eastAsia="en-CA"/>
+        </w:rPr>
+        <w:t>minSup is the minimum support to use</w:t>
+      </w:r>
+    </w:p>
+    <w:p>
+      <w:pPr>
+        <w:pStyle w:val="ListParagraph"/>
+        <w:numPr>
+          <w:ilvl w:val="1"/>
+          <w:numId w:val="2"/>
+        </w:numPr>
+        <w:tabs>
+          <w:tab w:val="left" w:pos="916"/>
+          <w:tab w:val="left" w:pos="1832"/>
+          <w:tab w:val="left" w:pos="2748"/>
+          <w:tab w:val="left" w:pos="3664"/>
+          <w:tab w:val="left" w:pos="4580"/>
+          <w:tab w:val="left" w:pos="5496"/>
+          <w:tab w:val="left" w:pos="6412"/>
+          <w:tab w:val="left" w:pos="7328"/>
+          <w:tab w:val="left" w:pos="8244"/>
+          <w:tab w:val="left" w:pos="9160"/>
+          <w:tab w:val="left" w:pos="10076"/>
+          <w:tab w:val="left" w:pos="10992"/>
+          <w:tab w:val="left" w:pos="11908"/>
+          <w:tab w:val="left" w:pos="12824"/>
+          <w:tab w:val="left" w:pos="13740"/>
+          <w:tab w:val="left" w:pos="14656"/>
+        </w:tabs>
+        <w:spacing w:after="0" w:line="240" w:lineRule="auto"/>
+        <w:rPr>
+          <w:rFonts w:eastAsia="Times New Roman" w:cs="Courier New"/>
+          <w:color w:val="000000"/>
+          <w:lang w:eastAsia="en-CA"/>
+        </w:rPr>
+      </w:pPr>
+      <w:r>
+        <w:rPr>
+          <w:rFonts w:eastAsia="Times New Roman" w:cs="Courier New"/>
+          <w:color w:val="000000"/>
+          <w:lang w:eastAsia="en-CA"/>
+        </w:rPr>
+        <w:t xml:space="preserve">showFPs can be </w:t>
+      </w:r>
+      <w:r>
+        <w:rPr>
+          <w:rFonts w:eastAsia="Times New Roman" w:cs="Courier New"/>
+          <w:color w:val="000000"/>
+          <w:lang w:eastAsia="en-CA"/>
+        </w:rPr>
+        <w:t>1 show the patterns or 0</w:t>
+      </w:r>
+      <w:r>
+        <w:rPr>
+          <w:rFonts w:eastAsia="Times New Roman" w:cs="Courier New"/>
+          <w:color w:val="000000"/>
+          <w:lang w:eastAsia="en-CA"/>
+        </w:rPr>
+        <w:t xml:space="preserve"> </w:t>
+      </w:r>
+      <w:r>
+        <w:rPr>
+          <w:rFonts w:eastAsia="Times New Roman" w:cs="Courier New"/>
+          <w:color w:val="000000"/>
+          <w:lang w:eastAsia="en-CA"/>
+        </w:rPr>
+        <w:t xml:space="preserve">not </w:t>
+      </w:r>
+      <w:r>
+        <w:rPr>
+          <w:rFonts w:eastAsia="Times New Roman" w:cs="Courier New"/>
+          <w:color w:val="000000"/>
+          <w:lang w:eastAsia="en-CA"/>
+        </w:rPr>
+        <w:t>to show them</w:t>
+      </w:r>
+    </w:p>
+    <w:p>
+      <w:pPr>
+        <w:pStyle w:val="ListParagraph"/>
+        <w:numPr>
+          <w:ilvl w:val="1"/>
+          <w:numId w:val="2"/>
+        </w:numPr>
+        <w:tabs>
+          <w:tab w:val="left" w:pos="916"/>
+          <w:tab w:val="left" w:pos="1832"/>
+          <w:tab w:val="left" w:pos="2748"/>
+          <w:tab w:val="left" w:pos="3664"/>
+          <w:tab w:val="left" w:pos="4580"/>
+          <w:tab w:val="left" w:pos="5496"/>
+          <w:tab w:val="left" w:pos="6412"/>
+          <w:tab w:val="left" w:pos="7328"/>
+          <w:tab w:val="left" w:pos="8244"/>
+          <w:tab w:val="left" w:pos="9160"/>
+          <w:tab w:val="left" w:pos="10076"/>
+          <w:tab w:val="left" w:pos="10992"/>
+          <w:tab w:val="left" w:pos="11908"/>
+          <w:tab w:val="left" w:pos="12824"/>
+          <w:tab w:val="left" w:pos="13740"/>
+          <w:tab w:val="left" w:pos="14656"/>
+        </w:tabs>
+        <w:spacing w:after="0" w:line="240" w:lineRule="auto"/>
+        <w:rPr>
+          <w:rFonts w:eastAsia="Times New Roman" w:cs="Courier New"/>
+          <w:color w:val="000000"/>
+          <w:lang w:eastAsia="en-CA"/>
+        </w:rPr>
+      </w:pPr>
+      <w:r>
+        <w:rPr>
+          <w:rFonts w:eastAsia="Times New Roman" w:cs="Courier New"/>
+          <w:color w:val="000000"/>
+          <w:lang w:eastAsia="en-CA"/>
+        </w:rPr>
+        <w:t>showTime can be 1</w:t>
+      </w:r>
+      <w:r>
+        <w:rPr>
+          <w:rFonts w:eastAsia="Times New Roman" w:cs="Courier New"/>
+          <w:color w:val="000000"/>
+          <w:lang w:eastAsia="en-CA"/>
+        </w:rPr>
+        <w:t xml:space="preserve"> show the tim</w:t>
+      </w:r>
+      <w:r>
+        <w:rPr>
+          <w:rFonts w:eastAsia="Times New Roman" w:cs="Courier New"/>
+          <w:color w:val="000000"/>
+          <w:lang w:eastAsia="en-CA"/>
+        </w:rPr>
+        <w:t>e the algorithm took to run or 0 not</w:t>
+      </w:r>
+      <w:r>
+        <w:rPr>
+          <w:rFonts w:eastAsia="Times New Roman" w:cs="Courier New"/>
+          <w:color w:val="000000"/>
+          <w:lang w:eastAsia="en-CA"/>
+        </w:rPr>
+        <w:t xml:space="preserve"> to show it</w:t>
+      </w:r>
+    </w:p>
+    <w:p>
+      <w:pPr>
+        <w:pStyle w:val="ListParagraph"/>
+        <w:numPr>
+          <w:ilvl w:val="1"/>
+          <w:numId w:val="2"/>
+        </w:numPr>
+        <w:tabs>
+          <w:tab w:val="left" w:pos="916"/>
+          <w:tab w:val="left" w:pos="1832"/>
+          <w:tab w:val="left" w:pos="2748"/>
+          <w:tab w:val="left" w:pos="3664"/>
+          <w:tab w:val="left" w:pos="4580"/>
+          <w:tab w:val="left" w:pos="5496"/>
+          <w:tab w:val="left" w:pos="6412"/>
+          <w:tab w:val="left" w:pos="7328"/>
+          <w:tab w:val="left" w:pos="8244"/>
+          <w:tab w:val="left" w:pos="9160"/>
+          <w:tab w:val="left" w:pos="10076"/>
+          <w:tab w:val="left" w:pos="10992"/>
+          <w:tab w:val="left" w:pos="11908"/>
+          <w:tab w:val="left" w:pos="12824"/>
+          <w:tab w:val="left" w:pos="13740"/>
+          <w:tab w:val="left" w:pos="14656"/>
+        </w:tabs>
+        <w:spacing w:after="0" w:line="240" w:lineRule="auto"/>
+      </w:pPr>
+      <w:r>
+        <w:rPr>
+          <w:rFonts w:eastAsia="Times New Roman" w:cs="Courier New"/>
+          <w:color w:val="000000"/>
+          <w:lang w:eastAsia="en-CA"/>
+        </w:rPr>
+        <w:t>cntFPs can be</w:t>
+      </w:r>
+      <w:r>
+        <w:rPr>
+          <w:rFonts w:eastAsia="Times New Roman" w:cs="Courier New"/>
+          <w:color w:val="000000"/>
+          <w:lang w:eastAsia="en-CA"/>
+        </w:rPr>
+        <w:t xml:space="preserve"> 1</w:t>
+      </w:r>
+      <w:r>
+        <w:rPr>
+          <w:rFonts w:eastAsia="Times New Roman" w:cs="Courier New"/>
+          <w:color w:val="000000"/>
+          <w:lang w:eastAsia="en-CA"/>
+        </w:rPr>
+        <w:t xml:space="preserve"> show the total number of </w:t>
+      </w:r>
+      <w:r>
+        <w:rPr>
+          <w:rFonts w:eastAsia="Times New Roman" w:cs="Courier New"/>
+          <w:color w:val="000000"/>
+          <w:lang w:eastAsia="en-CA"/>
+        </w:rPr>
+        <w:t>frequent pattern</w:t>
+      </w:r>
+      <w:r>
+        <w:rPr>
+          <w:rFonts w:eastAsia="Times New Roman" w:cs="Courier New"/>
+          <w:color w:val="000000"/>
+          <w:lang w:eastAsia="en-CA"/>
+        </w:rPr>
+        <w:t>s (k-i</w:t>
+      </w:r>
+      <w:r>
+        <w:rPr>
+          <w:rFonts w:eastAsia="Times New Roman" w:cs="Courier New"/>
+          <w:color w:val="000000"/>
+          <w:lang w:eastAsia="en-CA"/>
+        </w:rPr>
+        <w:t>temsets for each k and total number of frequent pattern</w:t>
+      </w:r>
+      <w:r>
+        <w:rPr>
+          <w:rFonts w:eastAsia="Times New Roman" w:cs="Courier New"/>
+          <w:color w:val="000000"/>
+          <w:lang w:eastAsia="en-CA"/>
+        </w:rPr>
+        <w:t>s)</w:t>
+      </w:r>
+      <w:r>
+        <w:rPr>
+          <w:rFonts w:eastAsia="Times New Roman" w:cs="Courier New"/>
+          <w:color w:val="000000"/>
+          <w:lang w:eastAsia="en-CA"/>
+        </w:rPr>
+        <w:t xml:space="preserve"> or 0 not to show it</w:t>
+      </w:r>
+    </w:p>
+    <w:p>
+      <w:pPr>
+        <w:pStyle w:val="ListParagraph"/>
+        <w:numPr>
+          <w:ilvl w:val="1"/>
+          <w:numId w:val="2"/>
+        </w:numPr>
+        <w:tabs>
+          <w:tab w:val="left" w:pos="916"/>
+          <w:tab w:val="left" w:pos="1832"/>
+          <w:tab w:val="left" w:pos="2748"/>
+          <w:tab w:val="left" w:pos="3664"/>
+          <w:tab w:val="left" w:pos="4580"/>
+          <w:tab w:val="left" w:pos="5496"/>
+          <w:tab w:val="left" w:pos="6412"/>
+          <w:tab w:val="left" w:pos="7328"/>
+          <w:tab w:val="left" w:pos="8244"/>
+          <w:tab w:val="left" w:pos="9160"/>
+          <w:tab w:val="left" w:pos="10076"/>
+          <w:tab w:val="left" w:pos="10992"/>
+          <w:tab w:val="left" w:pos="11908"/>
+          <w:tab w:val="left" w:pos="12824"/>
+          <w:tab w:val="left" w:pos="13740"/>
+          <w:tab w:val="left" w:pos="14656"/>
+        </w:tabs>
+        <w:spacing w:after="0" w:line="240" w:lineRule="auto"/>
+      </w:pPr>
+      <w:r>
+        <w:rPr>
+          <w:rFonts w:eastAsia="Times New Roman" w:cs="Courier New"/>
+          <w:color w:val="000000"/>
+          <w:lang w:eastAsia="en-CA"/>
+        </w:rPr>
+        <w:t>cntNodes can be 1 to show the total number of nodes in all trees or 0 not to show it</w:t>
+      </w:r>
+    </w:p>
+    <w:p>
+      <w:pPr>
+        <w:pStyle w:val="ListParagraph"/>
+        <w:numPr>
+          <w:ilvl w:val="1"/>
+          <w:numId w:val="2"/>
+        </w:numPr>
+        <w:tabs>
+          <w:tab w:val="left" w:pos="916"/>
+          <w:tab w:val="left" w:pos="1832"/>
+          <w:tab w:val="left" w:pos="2748"/>
+          <w:tab w:val="left" w:pos="3664"/>
+          <w:tab w:val="left" w:pos="4580"/>
+          <w:tab w:val="left" w:pos="5496"/>
+          <w:tab w:val="left" w:pos="6412"/>
+          <w:tab w:val="left" w:pos="7328"/>
+          <w:tab w:val="left" w:pos="8244"/>
+          <w:tab w:val="left" w:pos="9160"/>
+          <w:tab w:val="left" w:pos="10076"/>
+          <w:tab w:val="left" w:pos="10992"/>
+          <w:tab w:val="left" w:pos="11908"/>
+          <w:tab w:val="left" w:pos="12824"/>
+          <w:tab w:val="left" w:pos="13740"/>
+          <w:tab w:val="left" w:pos="14656"/>
+        </w:tabs>
+        <w:spacing w:after="0" w:line="240" w:lineRule="auto"/>
       </w:pPr>
       <w:r>
         <w:br w:type="page"/>
@@ -851,12 +1307,12 @@
       <w:pPr>
         <w:pStyle w:val="Heading1"/>
       </w:pPr>
-      <w:bookmarkStart w:id="3" w:name="_Toc376000896"/>
+      <w:bookmarkStart w:id="4" w:name="_Toc376000896"/>
       <w:r>
         <w:lastRenderedPageBreak/>
         <w:t>Experimental Results</w:t>
       </w:r>
-      <w:bookmarkEnd w:id="3"/>
+      <w:bookmarkEnd w:id="4"/>
     </w:p>
     <w:p>
       <w:pPr>
@@ -875,12 +1331,12 @@
       <w:pPr>
         <w:pStyle w:val="Heading1"/>
       </w:pPr>
-      <w:bookmarkStart w:id="4" w:name="_Toc376000897"/>
+      <w:bookmarkStart w:id="5" w:name="_Toc376000897"/>
       <w:r>
         <w:lastRenderedPageBreak/>
         <w:t>Observations</w:t>
       </w:r>
-      <w:bookmarkEnd w:id="4"/>
+      <w:bookmarkEnd w:id="5"/>
     </w:p>
     <w:p>
       <w:pPr>
@@ -917,11 +1373,17 @@
     <w:p/>
     <w:p/>
     <w:p>
+      <w:pPr>
+        <w:spacing w:after="0"/>
+      </w:pPr>
       <w:r>
         <w:t>Completeness</w:t>
       </w:r>
     </w:p>
     <w:p>
+      <w:pPr>
+        <w:spacing w:after="0"/>
+      </w:pPr>
       <w:r>
         <w:rPr>
           <w:rFonts w:ascii="Calibri" w:hAnsi="Calibri" w:cs="Calibri"/>
@@ -933,6 +1395,9 @@
       </w:r>
     </w:p>
     <w:p>
+      <w:pPr>
+        <w:spacing w:after="0"/>
+      </w:pPr>
       <w:r>
         <w:rPr>
           <w:rFonts w:ascii="Calibri" w:hAnsi="Calibri" w:cs="Calibri"/>
@@ -944,11 +1409,17 @@
       </w:r>
     </w:p>
     <w:p>
+      <w:pPr>
+        <w:spacing w:after="0"/>
+      </w:pPr>
       <w:r>
         <w:t>Compactness</w:t>
       </w:r>
     </w:p>
     <w:p>
+      <w:pPr>
+        <w:spacing w:after="0"/>
+      </w:pPr>
       <w:r>
         <w:rPr>
           <w:rFonts w:ascii="Calibri" w:hAnsi="Calibri" w:cs="Calibri"/>
@@ -960,6 +1431,9 @@
       </w:r>
     </w:p>
     <w:p>
+      <w:pPr>
+        <w:spacing w:after="0"/>
+      </w:pPr>
       <w:r>
         <w:rPr>
           <w:rFonts w:ascii="Calibri" w:hAnsi="Calibri" w:cs="Calibri"/>
@@ -971,6 +1445,9 @@
       </w:r>
     </w:p>
     <w:p>
+      <w:pPr>
+        <w:spacing w:after="0"/>
+      </w:pPr>
       <w:r>
         <w:rPr>
           <w:rFonts w:ascii="Calibri" w:hAnsi="Calibri" w:cs="Calibri"/>
@@ -982,11 +1459,17 @@
       </w:r>
     </w:p>
     <w:p>
+      <w:pPr>
+        <w:spacing w:after="0"/>
+      </w:pPr>
       <w:r>
         <w:t>Divide-and-conquer:</w:t>
       </w:r>
     </w:p>
     <w:p>
+      <w:pPr>
+        <w:spacing w:after="0"/>
+      </w:pPr>
       <w:r>
         <w:rPr>
           <w:rFonts w:ascii="Calibri" w:hAnsi="Calibri" w:cs="Calibri"/>
@@ -998,11 +1481,17 @@
       </w:r>
     </w:p>
     <w:p>
+      <w:pPr>
+        <w:spacing w:after="0"/>
+      </w:pPr>
       <w:r>
         <w:t>frequent patterns obtained so far</w:t>
       </w:r>
     </w:p>
     <w:p>
+      <w:pPr>
+        <w:spacing w:after="0"/>
+      </w:pPr>
       <w:r>
         <w:rPr>
           <w:rFonts w:ascii="Calibri" w:hAnsi="Calibri" w:cs="Calibri"/>
@@ -1014,11 +1503,17 @@
       </w:r>
     </w:p>
     <w:p>
+      <w:pPr>
+        <w:spacing w:after="0"/>
+      </w:pPr>
       <w:r>
         <w:t>Other factors</w:t>
       </w:r>
     </w:p>
     <w:p>
+      <w:pPr>
+        <w:spacing w:after="0"/>
+      </w:pPr>
       <w:r>
         <w:rPr>
           <w:rFonts w:ascii="Calibri" w:hAnsi="Calibri" w:cs="Calibri"/>
@@ -1030,6 +1525,9 @@
       </w:r>
     </w:p>
     <w:p>
+      <w:pPr>
+        <w:spacing w:after="0"/>
+      </w:pPr>
       <w:r>
         <w:rPr>
           <w:rFonts w:ascii="Calibri" w:hAnsi="Calibri" w:cs="Calibri"/>
@@ -1041,6 +1539,9 @@
       </w:r>
     </w:p>
     <w:p>
+      <w:pPr>
+        <w:spacing w:after="0"/>
+      </w:pPr>
       <w:r>
         <w:rPr>
           <w:rFonts w:ascii="Calibri" w:hAnsi="Calibri" w:cs="Calibri"/>
@@ -1052,6 +1553,9 @@
       </w:r>
     </w:p>
     <w:p>
+      <w:pPr>
+        <w:spacing w:after="0"/>
+      </w:pPr>
       <w:r>
         <w:rPr>
           <w:rFonts w:ascii="Calibri" w:hAnsi="Calibri" w:cs="Calibri"/>
@@ -1063,13 +1567,15 @@
       </w:r>
     </w:p>
     <w:p>
+      <w:pPr>
+        <w:spacing w:after="0"/>
+      </w:pPr>
       <w:r>
         <w:t>FP-subtree, no pattern search and matching</w:t>
       </w:r>
     </w:p>
     <w:p>
       <w:r>
-        <w:lastRenderedPageBreak/>
         <w:br w:type="page"/>
       </w:r>
     </w:p>
@@ -1077,12 +1583,12 @@
       <w:pPr>
         <w:pStyle w:val="Heading1"/>
       </w:pPr>
-      <w:bookmarkStart w:id="5" w:name="_Toc376000898"/>
+      <w:bookmarkStart w:id="6" w:name="_Toc376000898"/>
       <w:r>
         <w:lastRenderedPageBreak/>
         <w:t>Suggestions</w:t>
       </w:r>
-      <w:bookmarkEnd w:id="5"/>
+      <w:bookmarkEnd w:id="6"/>
     </w:p>
     <w:p>
       <w:pPr>
@@ -1132,8 +1638,6 @@
       <w:r>
         <w:t xml:space="preserve"> be putting each item in the corresponding space in the vector, so  0 would be unused and headerTable[1] would be item 1.</w:t>
       </w:r>
-      <w:bookmarkStart w:id="6" w:name="_GoBack"/>
-      <w:bookmarkEnd w:id="6"/>
     </w:p>
     <w:p>
       <w:pPr>
@@ -1913,6 +2417,56 @@
       <w:szCs w:val="26"/>
     </w:rPr>
   </w:style>
+  <w:style w:type="paragraph" w:styleId="HTMLPreformatted">
+    <w:name w:val="HTML Preformatted"/>
+    <w:basedOn w:val="Normal"/>
+    <w:link w:val="HTMLPreformattedChar"/>
+    <w:uiPriority w:val="99"/>
+    <w:semiHidden/>
+    <w:unhideWhenUsed/>
+    <w:rsid w:val="0036183A"/>
+    <w:pPr>
+      <w:tabs>
+        <w:tab w:val="left" w:pos="916"/>
+        <w:tab w:val="left" w:pos="1832"/>
+        <w:tab w:val="left" w:pos="2748"/>
+        <w:tab w:val="left" w:pos="3664"/>
+        <w:tab w:val="left" w:pos="4580"/>
+        <w:tab w:val="left" w:pos="5496"/>
+        <w:tab w:val="left" w:pos="6412"/>
+        <w:tab w:val="left" w:pos="7328"/>
+        <w:tab w:val="left" w:pos="8244"/>
+        <w:tab w:val="left" w:pos="9160"/>
+        <w:tab w:val="left" w:pos="10076"/>
+        <w:tab w:val="left" w:pos="10992"/>
+        <w:tab w:val="left" w:pos="11908"/>
+        <w:tab w:val="left" w:pos="12824"/>
+        <w:tab w:val="left" w:pos="13740"/>
+        <w:tab w:val="left" w:pos="14656"/>
+      </w:tabs>
+      <w:spacing w:after="0" w:line="240" w:lineRule="auto"/>
+    </w:pPr>
+    <w:rPr>
+      <w:rFonts w:ascii="Courier New" w:eastAsia="Times New Roman" w:hAnsi="Courier New" w:cs="Courier New"/>
+      <w:sz w:val="20"/>
+      <w:szCs w:val="20"/>
+      <w:lang w:eastAsia="en-CA"/>
+    </w:rPr>
+  </w:style>
+  <w:style w:type="character" w:customStyle="1" w:styleId="HTMLPreformattedChar">
+    <w:name w:val="HTML Preformatted Char"/>
+    <w:basedOn w:val="DefaultParagraphFont"/>
+    <w:link w:val="HTMLPreformatted"/>
+    <w:uiPriority w:val="99"/>
+    <w:semiHidden/>
+    <w:rsid w:val="0036183A"/>
+    <w:rPr>
+      <w:rFonts w:ascii="Courier New" w:eastAsia="Times New Roman" w:hAnsi="Courier New" w:cs="Courier New"/>
+      <w:sz w:val="20"/>
+      <w:szCs w:val="20"/>
+      <w:lang w:eastAsia="en-CA"/>
+    </w:rPr>
+  </w:style>
 </w:styles>
 </file>
 
@@ -2260,6 +2814,56 @@
       <w:szCs w:val="26"/>
     </w:rPr>
   </w:style>
+  <w:style w:type="paragraph" w:styleId="HTMLPreformatted">
+    <w:name w:val="HTML Preformatted"/>
+    <w:basedOn w:val="Normal"/>
+    <w:link w:val="HTMLPreformattedChar"/>
+    <w:uiPriority w:val="99"/>
+    <w:semiHidden/>
+    <w:unhideWhenUsed/>
+    <w:rsid w:val="0036183A"/>
+    <w:pPr>
+      <w:tabs>
+        <w:tab w:val="left" w:pos="916"/>
+        <w:tab w:val="left" w:pos="1832"/>
+        <w:tab w:val="left" w:pos="2748"/>
+        <w:tab w:val="left" w:pos="3664"/>
+        <w:tab w:val="left" w:pos="4580"/>
+        <w:tab w:val="left" w:pos="5496"/>
+        <w:tab w:val="left" w:pos="6412"/>
+        <w:tab w:val="left" w:pos="7328"/>
+        <w:tab w:val="left" w:pos="8244"/>
+        <w:tab w:val="left" w:pos="9160"/>
+        <w:tab w:val="left" w:pos="10076"/>
+        <w:tab w:val="left" w:pos="10992"/>
+        <w:tab w:val="left" w:pos="11908"/>
+        <w:tab w:val="left" w:pos="12824"/>
+        <w:tab w:val="left" w:pos="13740"/>
+        <w:tab w:val="left" w:pos="14656"/>
+      </w:tabs>
+      <w:spacing w:after="0" w:line="240" w:lineRule="auto"/>
+    </w:pPr>
+    <w:rPr>
+      <w:rFonts w:ascii="Courier New" w:eastAsia="Times New Roman" w:hAnsi="Courier New" w:cs="Courier New"/>
+      <w:sz w:val="20"/>
+      <w:szCs w:val="20"/>
+      <w:lang w:eastAsia="en-CA"/>
+    </w:rPr>
+  </w:style>
+  <w:style w:type="character" w:customStyle="1" w:styleId="HTMLPreformattedChar">
+    <w:name w:val="HTML Preformatted Char"/>
+    <w:basedOn w:val="DefaultParagraphFont"/>
+    <w:link w:val="HTMLPreformatted"/>
+    <w:uiPriority w:val="99"/>
+    <w:semiHidden/>
+    <w:rsid w:val="0036183A"/>
+    <w:rPr>
+      <w:rFonts w:ascii="Courier New" w:eastAsia="Times New Roman" w:hAnsi="Courier New" w:cs="Courier New"/>
+      <w:sz w:val="20"/>
+      <w:szCs w:val="20"/>
+      <w:lang w:eastAsia="en-CA"/>
+    </w:rPr>
+  </w:style>
 </w:styles>
 </file>
 
@@ -2553,7 +3157,7 @@
 </file>
 
 <file path=customXml/itemProps1.xml><?xml version="1.0" encoding="utf-8"?>
-<ds:datastoreItem xmlns:ds="http://schemas.openxmlformats.org/officeDocument/2006/customXml" ds:itemID="{7AE82F0A-A9D9-44F4-93BE-6EAA601A6DE7}">
+<ds:datastoreItem xmlns:ds="http://schemas.openxmlformats.org/officeDocument/2006/customXml" ds:itemID="{C98032C5-C41B-475E-BD45-B61067263012}">
   <ds:schemaRefs>
     <ds:schemaRef ds:uri="http://schemas.openxmlformats.org/officeDocument/2006/bibliography"/>
   </ds:schemaRefs>

</xml_diff>